<commit_message>
Doc for Github integration with Jenkins added
</commit_message>
<xml_diff>
--- a/Integrating-GitHub-with-Jenkins-using-Webhooks.docx
+++ b/Integrating-GitHub-with-Jenkins-using-Webhooks.docx
@@ -1,6 +1,6 @@
 
 <file path=word/document.xml><?xml version="1.0" encoding="utf-8"?>
-<w:document xmlns:ve="http://schemas.openxmlformats.org/markup-compatibility/2006" xmlns:o="urn:schemas-microsoft-com:office:office" xmlns:r="http://schemas.openxmlformats.org/officeDocument/2006/relationships" xmlns:m="http://schemas.openxmlformats.org/officeDocument/2006/math" xmlns:v="urn:schemas-microsoft-com:vml" xmlns:wp="http://schemas.openxmlformats.org/drawingml/2006/wordprocessingDrawing" xmlns:w10="urn:schemas-microsoft-com:office:word" xmlns:w="http://schemas.openxmlformats.org/wordprocessingml/2006/main" xmlns:wne="http://schemas.microsoft.com/office/word/2006/wordml">
+<w:document xmlns:wpc="http://schemas.microsoft.com/office/word/2010/wordprocessingCanvas" xmlns:cx="http://schemas.microsoft.com/office/drawing/2014/chartex" xmlns:cx1="http://schemas.microsoft.com/office/drawing/2015/9/8/chartex" xmlns:cx2="http://schemas.microsoft.com/office/drawing/2015/10/21/chartex" xmlns:cx3="http://schemas.microsoft.com/office/drawing/2016/5/9/chartex" xmlns:cx4="http://schemas.microsoft.com/office/drawing/2016/5/10/chartex" xmlns:cx5="http://schemas.microsoft.com/office/drawing/2016/5/11/chartex" xmlns:cx6="http://schemas.microsoft.com/office/drawing/2016/5/12/chartex" xmlns:cx7="http://schemas.microsoft.com/office/drawing/2016/5/13/chartex" xmlns:cx8="http://schemas.microsoft.com/office/drawing/2016/5/14/chartex" xmlns:mc="http://schemas.openxmlformats.org/markup-compatibility/2006" xmlns:aink="http://schemas.microsoft.com/office/drawing/2016/ink" xmlns:am3d="http://schemas.microsoft.com/office/drawing/2017/model3d" xmlns:o="urn:schemas-microsoft-com:office:office" xmlns:oel="http://schemas.microsoft.com/office/2019/extlst" xmlns:r="http://schemas.openxmlformats.org/officeDocument/2006/relationships" xmlns:m="http://schemas.openxmlformats.org/officeDocument/2006/math" xmlns:v="urn:schemas-microsoft-com:vml" xmlns:wp14="http://schemas.microsoft.com/office/word/2010/wordprocessingDrawing" xmlns:wp="http://schemas.openxmlformats.org/drawingml/2006/wordprocessingDrawing" xmlns:w10="urn:schemas-microsoft-com:office:word" xmlns:w="http://schemas.openxmlformats.org/wordprocessingml/2006/main" xmlns:w14="http://schemas.microsoft.com/office/word/2010/wordml" xmlns:w15="http://schemas.microsoft.com/office/word/2012/wordml" xmlns:w16cex="http://schemas.microsoft.com/office/word/2018/wordml/cex" xmlns:w16cid="http://schemas.microsoft.com/office/word/2016/wordml/cid" xmlns:w16="http://schemas.microsoft.com/office/word/2018/wordml" xmlns:w16sdtdh="http://schemas.microsoft.com/office/word/2020/wordml/sdtdatahash" xmlns:w16se="http://schemas.microsoft.com/office/word/2015/wordml/symex" xmlns:wpg="http://schemas.microsoft.com/office/word/2010/wordprocessingGroup" xmlns:wpi="http://schemas.microsoft.com/office/word/2010/wordprocessingInk" xmlns:wne="http://schemas.microsoft.com/office/word/2006/wordml" xmlns:wps="http://schemas.microsoft.com/office/word/2010/wordprocessingShape" mc:Ignorable="w14 w15 w16se w16cid w16 w16cex w16sdtdh wp14">
   <w:body>
     <w:p>
       <w:pPr>
@@ -29,9 +29,8 @@
           <w:szCs w:val="32"/>
           <w:lang w:eastAsia="en-GB"/>
         </w:rPr>
-        <w:t xml:space="preserve">Integrating </w:t>
-      </w:r>
-      <w:proofErr w:type="spellStart"/>
+        <w:t>Integrating GitHub with Jenkins</w:t>
+      </w:r>
       <w:r>
         <w:rPr>
           <w:rFonts w:eastAsia="Times New Roman" w:cstheme="minorHAnsi"/>
@@ -43,9 +42,8 @@
           <w:szCs w:val="32"/>
           <w:lang w:eastAsia="en-GB"/>
         </w:rPr>
-        <w:t>GitHub</w:t>
-      </w:r>
-      <w:proofErr w:type="spellEnd"/>
+        <w:t xml:space="preserve"> using GitHub Webhooks</w:t>
+      </w:r>
       <w:r>
         <w:rPr>
           <w:rFonts w:eastAsia="Times New Roman" w:cstheme="minorHAnsi"/>
@@ -57,9 +55,11 @@
           <w:szCs w:val="32"/>
           <w:lang w:eastAsia="en-GB"/>
         </w:rPr>
-        <w:t xml:space="preserve"> with Jenkins</w:t>
-      </w:r>
-      <w:r>
+        <w:t xml:space="preserve"> </w:t>
+      </w:r>
+    </w:p>
+    <w:p>
+      <w:pPr>
         <w:rPr>
           <w:rFonts w:eastAsia="Times New Roman" w:cstheme="minorHAnsi"/>
           <w:b/>
@@ -70,10 +70,10 @@
           <w:szCs w:val="32"/>
           <w:lang w:eastAsia="en-GB"/>
         </w:rPr>
-        <w:t xml:space="preserve"> using </w:t>
-      </w:r>
-      <w:proofErr w:type="spellStart"/>
-      <w:r>
+      </w:pPr>
+    </w:p>
+    <w:p>
+      <w:pPr>
         <w:rPr>
           <w:rFonts w:eastAsia="Times New Roman" w:cstheme="minorHAnsi"/>
           <w:b/>
@@ -84,9 +84,7 @@
           <w:szCs w:val="32"/>
           <w:lang w:eastAsia="en-GB"/>
         </w:rPr>
-        <w:t>GitHub</w:t>
-      </w:r>
-      <w:proofErr w:type="spellEnd"/>
+      </w:pPr>
       <w:r>
         <w:rPr>
           <w:rFonts w:eastAsia="Times New Roman" w:cstheme="minorHAnsi"/>
@@ -98,10 +96,36 @@
           <w:szCs w:val="32"/>
           <w:lang w:eastAsia="en-GB"/>
         </w:rPr>
-        <w:t xml:space="preserve"> </w:t>
-      </w:r>
-      <w:proofErr w:type="spellStart"/>
-      <w:r>
+        <w:t>Reasons for choosing Jenkins:</w:t>
+      </w:r>
+    </w:p>
+    <w:p>
+      <w:pPr>
+        <w:jc w:val="both"/>
+        <w:rPr>
+          <w:sz w:val="24"/>
+          <w:szCs w:val="24"/>
+        </w:rPr>
+      </w:pPr>
+      <w:r>
+        <w:rPr>
+          <w:sz w:val="24"/>
+          <w:szCs w:val="24"/>
+        </w:rPr>
+        <w:t>Jenkins provides flexibility in creating pipelines. It supports both declarative and scripted pipeline syntax, enabling users to define pipelines as code. It was also an open source tool. Jenkins has a vast community support so users can interact with forums in-case of an issue. It was also easy to install and configure.</w:t>
+      </w:r>
+    </w:p>
+    <w:p>
+      <w:pPr>
+        <w:jc w:val="both"/>
+        <w:rPr>
+          <w:sz w:val="24"/>
+          <w:szCs w:val="24"/>
+        </w:rPr>
+      </w:pPr>
+    </w:p>
+    <w:p>
+      <w:pPr>
         <w:rPr>
           <w:rFonts w:eastAsia="Times New Roman" w:cstheme="minorHAnsi"/>
           <w:b/>
@@ -112,12 +136,8 @@
           <w:szCs w:val="32"/>
           <w:lang w:eastAsia="en-GB"/>
         </w:rPr>
-        <w:t>Webhooks</w:t>
-      </w:r>
-      <w:proofErr w:type="spellEnd"/>
-    </w:p>
-    <w:p>
-      <w:pPr>
+      </w:pPr>
+      <w:r>
         <w:rPr>
           <w:rFonts w:eastAsia="Times New Roman" w:cstheme="minorHAnsi"/>
           <w:b/>
@@ -128,84 +148,6 @@
           <w:szCs w:val="32"/>
           <w:lang w:eastAsia="en-GB"/>
         </w:rPr>
-      </w:pPr>
-    </w:p>
-    <w:p>
-      <w:pPr>
-        <w:rPr>
-          <w:rFonts w:eastAsia="Times New Roman" w:cstheme="minorHAnsi"/>
-          <w:b/>
-          <w:color w:val="172B4D"/>
-          <w:spacing w:val="-2"/>
-          <w:kern w:val="36"/>
-          <w:sz w:val="32"/>
-          <w:szCs w:val="32"/>
-          <w:lang w:eastAsia="en-GB"/>
-        </w:rPr>
-      </w:pPr>
-      <w:r>
-        <w:rPr>
-          <w:rFonts w:eastAsia="Times New Roman" w:cstheme="minorHAnsi"/>
-          <w:b/>
-          <w:color w:val="172B4D"/>
-          <w:spacing w:val="-2"/>
-          <w:kern w:val="36"/>
-          <w:sz w:val="32"/>
-          <w:szCs w:val="32"/>
-          <w:lang w:eastAsia="en-GB"/>
-        </w:rPr>
-        <w:t>Reasons for choosing Jenkins:</w:t>
-      </w:r>
-    </w:p>
-    <w:p>
-      <w:pPr>
-        <w:jc w:val="both"/>
-        <w:rPr>
-          <w:sz w:val="24"/>
-          <w:szCs w:val="24"/>
-        </w:rPr>
-      </w:pPr>
-      <w:r>
-        <w:rPr>
-          <w:sz w:val="24"/>
-          <w:szCs w:val="24"/>
-        </w:rPr>
-        <w:t>Jenkins provides flexibility in creating pipelines. It supports both declarative and scripted pipeline syntax, enabling users to define pipelines as code. It was also an open source tool. Jenkins has a vast community support so users can interact with forums in-case of an issue. It was also easy to install and configure.</w:t>
-      </w:r>
-    </w:p>
-    <w:p>
-      <w:pPr>
-        <w:jc w:val="both"/>
-        <w:rPr>
-          <w:sz w:val="24"/>
-          <w:szCs w:val="24"/>
-        </w:rPr>
-      </w:pPr>
-    </w:p>
-    <w:p>
-      <w:pPr>
-        <w:rPr>
-          <w:rFonts w:eastAsia="Times New Roman" w:cstheme="minorHAnsi"/>
-          <w:b/>
-          <w:color w:val="172B4D"/>
-          <w:spacing w:val="-2"/>
-          <w:kern w:val="36"/>
-          <w:sz w:val="32"/>
-          <w:szCs w:val="32"/>
-          <w:lang w:eastAsia="en-GB"/>
-        </w:rPr>
-      </w:pPr>
-      <w:r>
-        <w:rPr>
-          <w:rFonts w:eastAsia="Times New Roman" w:cstheme="minorHAnsi"/>
-          <w:b/>
-          <w:color w:val="172B4D"/>
-          <w:spacing w:val="-2"/>
-          <w:kern w:val="36"/>
-          <w:sz w:val="32"/>
-          <w:szCs w:val="32"/>
-          <w:lang w:eastAsia="en-GB"/>
-        </w:rPr>
         <w:t>Steps:</w:t>
       </w:r>
     </w:p>
@@ -291,33 +233,8 @@
           <w:sz w:val="24"/>
           <w:szCs w:val="24"/>
         </w:rPr>
-        <w:t xml:space="preserve">Install </w:t>
-      </w:r>
-      <w:proofErr w:type="spellStart"/>
-      <w:r>
-        <w:rPr>
-          <w:sz w:val="24"/>
-          <w:szCs w:val="24"/>
-        </w:rPr>
-        <w:t>GitHub</w:t>
-      </w:r>
-      <w:proofErr w:type="spellEnd"/>
-      <w:r>
-        <w:rPr>
-          <w:sz w:val="24"/>
-          <w:szCs w:val="24"/>
-        </w:rPr>
-        <w:t xml:space="preserve"> </w:t>
-      </w:r>
-      <w:proofErr w:type="spellStart"/>
-      <w:r>
-        <w:rPr>
-          <w:sz w:val="24"/>
-          <w:szCs w:val="24"/>
-        </w:rPr>
-        <w:t>Plugin:</w:t>
-      </w:r>
-      <w:proofErr w:type="spellEnd"/>
+        <w:t>Install GitHub Plugin:</w:t>
+      </w:r>
     </w:p>
     <w:p>
       <w:pPr>
@@ -338,87 +255,7 @@
           <w:sz w:val="24"/>
           <w:szCs w:val="24"/>
         </w:rPr>
-        <w:t xml:space="preserve">Install the </w:t>
-      </w:r>
-      <w:proofErr w:type="spellStart"/>
-      <w:r>
-        <w:rPr>
-          <w:sz w:val="24"/>
-          <w:szCs w:val="24"/>
-        </w:rPr>
-        <w:t>GitHub</w:t>
-      </w:r>
-      <w:proofErr w:type="spellEnd"/>
-      <w:r>
-        <w:rPr>
-          <w:sz w:val="24"/>
-          <w:szCs w:val="24"/>
-        </w:rPr>
-        <w:t xml:space="preserve"> </w:t>
-      </w:r>
-      <w:proofErr w:type="spellStart"/>
-      <w:r>
-        <w:rPr>
-          <w:sz w:val="24"/>
-          <w:szCs w:val="24"/>
-        </w:rPr>
-        <w:t>plugin</w:t>
-      </w:r>
-      <w:proofErr w:type="spellEnd"/>
-      <w:r>
-        <w:rPr>
-          <w:sz w:val="24"/>
-          <w:szCs w:val="24"/>
-        </w:rPr>
-        <w:t xml:space="preserve"> in Jenkins. You can do this by navigating to "Manage Jenkins" &gt; "Manage </w:t>
-      </w:r>
-      <w:proofErr w:type="spellStart"/>
-      <w:r>
-        <w:rPr>
-          <w:sz w:val="24"/>
-          <w:szCs w:val="24"/>
-        </w:rPr>
-        <w:t>Plugins</w:t>
-      </w:r>
-      <w:proofErr w:type="spellEnd"/>
-      <w:r>
-        <w:rPr>
-          <w:sz w:val="24"/>
-          <w:szCs w:val="24"/>
-        </w:rPr>
-        <w:t>" &gt; "Available" and then searching for and installing the "</w:t>
-      </w:r>
-      <w:proofErr w:type="spellStart"/>
-      <w:r>
-        <w:rPr>
-          <w:sz w:val="24"/>
-          <w:szCs w:val="24"/>
-        </w:rPr>
-        <w:t>GitHub</w:t>
-      </w:r>
-      <w:proofErr w:type="spellEnd"/>
-      <w:r>
-        <w:rPr>
-          <w:sz w:val="24"/>
-          <w:szCs w:val="24"/>
-        </w:rPr>
-        <w:t xml:space="preserve">" </w:t>
-      </w:r>
-      <w:proofErr w:type="spellStart"/>
-      <w:r>
-        <w:rPr>
-          <w:sz w:val="24"/>
-          <w:szCs w:val="24"/>
-        </w:rPr>
-        <w:t>plugin</w:t>
-      </w:r>
-      <w:proofErr w:type="spellEnd"/>
-      <w:r>
-        <w:rPr>
-          <w:sz w:val="24"/>
-          <w:szCs w:val="24"/>
-        </w:rPr>
-        <w:t>.</w:t>
+        <w:t>Install the GitHub plugin in Jenkins. You can do this by navigating to "Manage Jenkins" &gt; "Manage Plugins" &gt; "Available" and then searching for and installing the "GitHub" plugin.</w:t>
       </w:r>
     </w:p>
     <w:p>
@@ -452,23 +289,7 @@
           <w:sz w:val="24"/>
           <w:szCs w:val="24"/>
         </w:rPr>
-        <w:t xml:space="preserve">Create a </w:t>
-      </w:r>
-      <w:proofErr w:type="spellStart"/>
-      <w:r>
-        <w:rPr>
-          <w:sz w:val="24"/>
-          <w:szCs w:val="24"/>
-        </w:rPr>
-        <w:t>GitHub</w:t>
-      </w:r>
-      <w:proofErr w:type="spellEnd"/>
-      <w:r>
-        <w:rPr>
-          <w:sz w:val="24"/>
-          <w:szCs w:val="24"/>
-        </w:rPr>
-        <w:t xml:space="preserve"> Repository:</w:t>
+        <w:t>Create a GitHub Repository:</w:t>
       </w:r>
     </w:p>
     <w:p>
@@ -490,23 +311,7 @@
           <w:sz w:val="24"/>
           <w:szCs w:val="24"/>
         </w:rPr>
-        <w:t xml:space="preserve">Have a </w:t>
-      </w:r>
-      <w:proofErr w:type="spellStart"/>
-      <w:r>
-        <w:rPr>
-          <w:sz w:val="24"/>
-          <w:szCs w:val="24"/>
-        </w:rPr>
-        <w:t>GitHub</w:t>
-      </w:r>
-      <w:proofErr w:type="spellEnd"/>
-      <w:r>
-        <w:rPr>
-          <w:sz w:val="24"/>
-          <w:szCs w:val="24"/>
-        </w:rPr>
-        <w:t xml:space="preserve"> repository where your code is hosted.</w:t>
+        <w:t>Have a GitHub repository where your code is hosted.</w:t>
       </w:r>
     </w:p>
     <w:p>
@@ -684,39 +489,7 @@
           <w:sz w:val="24"/>
           <w:szCs w:val="24"/>
         </w:rPr>
-        <w:t xml:space="preserve">Set Up </w:t>
-      </w:r>
-      <w:proofErr w:type="spellStart"/>
-      <w:r>
-        <w:rPr>
-          <w:sz w:val="24"/>
-          <w:szCs w:val="24"/>
-        </w:rPr>
-        <w:t>Webhook</w:t>
-      </w:r>
-      <w:proofErr w:type="spellEnd"/>
-      <w:r>
-        <w:rPr>
-          <w:sz w:val="24"/>
-          <w:szCs w:val="24"/>
-        </w:rPr>
-        <w:t xml:space="preserve"> in </w:t>
-      </w:r>
-      <w:proofErr w:type="spellStart"/>
-      <w:r>
-        <w:rPr>
-          <w:sz w:val="24"/>
-          <w:szCs w:val="24"/>
-        </w:rPr>
-        <w:t>GitHub</w:t>
-      </w:r>
-      <w:proofErr w:type="spellEnd"/>
-      <w:r>
-        <w:rPr>
-          <w:sz w:val="24"/>
-          <w:szCs w:val="24"/>
-        </w:rPr>
-        <w:t>:</w:t>
+        <w:t>Set Up Webhook in GitHub:</w:t>
       </w:r>
     </w:p>
     <w:p>
@@ -738,55 +511,7 @@
           <w:sz w:val="24"/>
           <w:szCs w:val="24"/>
         </w:rPr>
-        <w:t xml:space="preserve">In your </w:t>
-      </w:r>
-      <w:proofErr w:type="spellStart"/>
-      <w:r>
-        <w:rPr>
-          <w:sz w:val="24"/>
-          <w:szCs w:val="24"/>
-        </w:rPr>
-        <w:t>GitHub</w:t>
-      </w:r>
-      <w:proofErr w:type="spellEnd"/>
-      <w:r>
-        <w:rPr>
-          <w:sz w:val="24"/>
-          <w:szCs w:val="24"/>
-        </w:rPr>
-        <w:t xml:space="preserve"> repository, go to "Settings" &gt; "</w:t>
-      </w:r>
-      <w:proofErr w:type="spellStart"/>
-      <w:r>
-        <w:rPr>
-          <w:sz w:val="24"/>
-          <w:szCs w:val="24"/>
-        </w:rPr>
-        <w:t>Webhooks</w:t>
-      </w:r>
-      <w:proofErr w:type="spellEnd"/>
-      <w:r>
-        <w:rPr>
-          <w:sz w:val="24"/>
-          <w:szCs w:val="24"/>
-        </w:rPr>
-        <w:t xml:space="preserve">" &gt; "Add </w:t>
-      </w:r>
-      <w:proofErr w:type="spellStart"/>
-      <w:r>
-        <w:rPr>
-          <w:sz w:val="24"/>
-          <w:szCs w:val="24"/>
-        </w:rPr>
-        <w:t>webhook</w:t>
-      </w:r>
-      <w:proofErr w:type="spellEnd"/>
-      <w:r>
-        <w:rPr>
-          <w:sz w:val="24"/>
-          <w:szCs w:val="24"/>
-        </w:rPr>
-        <w:t>."</w:t>
+        <w:t>In your GitHub repository, go to "Settings" &gt; "Webhooks" &gt; "Add webhook."</w:t>
       </w:r>
     </w:p>
     <w:p>
@@ -817,7 +542,7 @@
           <w:sz w:val="24"/>
           <w:szCs w:val="24"/>
         </w:rPr>
-        <w:t>github-webhook</w:t>
+        <w:t>github</w:t>
       </w:r>
       <w:proofErr w:type="spellEnd"/>
       <w:r>
@@ -825,7 +550,7 @@
           <w:sz w:val="24"/>
           <w:szCs w:val="24"/>
         </w:rPr>
-        <w:t>/ (e.g., http://your-jenkins-server/github-webhook/).</w:t>
+        <w:t>-webhook/ (e.g., http://your-jenkins-server/github-webhook/).</w:t>
       </w:r>
     </w:p>
     <w:p>
@@ -869,23 +594,7 @@
           <w:sz w:val="24"/>
           <w:szCs w:val="24"/>
         </w:rPr>
-        <w:t xml:space="preserve">Ensure the </w:t>
-      </w:r>
-      <w:proofErr w:type="spellStart"/>
-      <w:r>
-        <w:rPr>
-          <w:sz w:val="24"/>
-          <w:szCs w:val="24"/>
-        </w:rPr>
-        <w:t>webhook</w:t>
-      </w:r>
-      <w:proofErr w:type="spellEnd"/>
-      <w:r>
-        <w:rPr>
-          <w:sz w:val="24"/>
-          <w:szCs w:val="24"/>
-        </w:rPr>
-        <w:t xml:space="preserve"> is active and save it.</w:t>
+        <w:t>Ensure the webhook is active and save it.</w:t>
       </w:r>
     </w:p>
     <w:p>
@@ -919,39 +628,7 @@
           <w:sz w:val="24"/>
           <w:szCs w:val="24"/>
         </w:rPr>
-        <w:t xml:space="preserve">Configure </w:t>
-      </w:r>
-      <w:proofErr w:type="spellStart"/>
-      <w:r>
-        <w:rPr>
-          <w:sz w:val="24"/>
-          <w:szCs w:val="24"/>
-        </w:rPr>
-        <w:t>GitHub</w:t>
-      </w:r>
-      <w:proofErr w:type="spellEnd"/>
-      <w:r>
-        <w:rPr>
-          <w:sz w:val="24"/>
-          <w:szCs w:val="24"/>
-        </w:rPr>
-        <w:t xml:space="preserve"> </w:t>
-      </w:r>
-      <w:proofErr w:type="spellStart"/>
-      <w:r>
-        <w:rPr>
-          <w:sz w:val="24"/>
-          <w:szCs w:val="24"/>
-        </w:rPr>
-        <w:t>Webhook</w:t>
-      </w:r>
-      <w:proofErr w:type="spellEnd"/>
-      <w:r>
-        <w:rPr>
-          <w:sz w:val="24"/>
-          <w:szCs w:val="24"/>
-        </w:rPr>
-        <w:t xml:space="preserve"> in Jenkins:</w:t>
+        <w:t>Configure GitHub Webhook in Jenkins:</w:t>
       </w:r>
     </w:p>
     <w:p>
@@ -973,23 +650,7 @@
           <w:sz w:val="24"/>
           <w:szCs w:val="24"/>
         </w:rPr>
-        <w:t>In your Jenkins job configuration, under the "Build Triggers" section, check the option for "</w:t>
-      </w:r>
-      <w:proofErr w:type="spellStart"/>
-      <w:r>
-        <w:rPr>
-          <w:sz w:val="24"/>
-          <w:szCs w:val="24"/>
-        </w:rPr>
-        <w:t>GitHub</w:t>
-      </w:r>
-      <w:proofErr w:type="spellEnd"/>
-      <w:r>
-        <w:rPr>
-          <w:sz w:val="24"/>
-          <w:szCs w:val="24"/>
-        </w:rPr>
-        <w:t xml:space="preserve"> hook trigger for </w:t>
+        <w:t xml:space="preserve">In your Jenkins job configuration, under the "Build Triggers" section, check the option for "GitHub hook trigger for </w:t>
       </w:r>
       <w:proofErr w:type="spellStart"/>
       <w:r>
@@ -1038,23 +699,7 @@
           <w:sz w:val="24"/>
           <w:szCs w:val="24"/>
         </w:rPr>
-        <w:t xml:space="preserve">Configure </w:t>
-      </w:r>
-      <w:proofErr w:type="spellStart"/>
-      <w:r>
-        <w:rPr>
-          <w:sz w:val="24"/>
-          <w:szCs w:val="24"/>
-        </w:rPr>
-        <w:t>GitHub</w:t>
-      </w:r>
-      <w:proofErr w:type="spellEnd"/>
-      <w:r>
-        <w:rPr>
-          <w:sz w:val="24"/>
-          <w:szCs w:val="24"/>
-        </w:rPr>
-        <w:t xml:space="preserve"> Credentials:</w:t>
+        <w:t>Configure GitHub Credentials:</w:t>
       </w:r>
     </w:p>
     <w:p>
@@ -1076,23 +721,7 @@
           <w:sz w:val="24"/>
           <w:szCs w:val="24"/>
         </w:rPr>
-        <w:t xml:space="preserve">In your Jenkins job configuration, under the "Build Environment" section, choose "Use secret text(s) or file(s)" for the "Credentials" dropdown, and add your </w:t>
-      </w:r>
-      <w:proofErr w:type="spellStart"/>
-      <w:r>
-        <w:rPr>
-          <w:sz w:val="24"/>
-          <w:szCs w:val="24"/>
-        </w:rPr>
-        <w:t>GitHub</w:t>
-      </w:r>
-      <w:proofErr w:type="spellEnd"/>
-      <w:r>
-        <w:rPr>
-          <w:sz w:val="24"/>
-          <w:szCs w:val="24"/>
-        </w:rPr>
-        <w:t xml:space="preserve"> credentials.</w:t>
+        <w:t>In your Jenkins job configuration, under the "Build Environment" section, choose "Use secret text(s) or file(s)" for the "Credentials" dropdown, and add your GitHub credentials.</w:t>
       </w:r>
     </w:p>
     <w:p>
@@ -1116,8 +745,8 @@
 </file>
 
 <file path=word/numbering.xml><?xml version="1.0" encoding="utf-8"?>
-<w:numbering xmlns:ve="http://schemas.openxmlformats.org/markup-compatibility/2006" xmlns:o="urn:schemas-microsoft-com:office:office" xmlns:r="http://schemas.openxmlformats.org/officeDocument/2006/relationships" xmlns:m="http://schemas.openxmlformats.org/officeDocument/2006/math" xmlns:v="urn:schemas-microsoft-com:vml" xmlns:wp="http://schemas.openxmlformats.org/drawingml/2006/wordprocessingDrawing" xmlns:w10="urn:schemas-microsoft-com:office:word" xmlns:w="http://schemas.openxmlformats.org/wordprocessingml/2006/main" xmlns:wne="http://schemas.microsoft.com/office/word/2006/wordml">
-  <w:abstractNum w:abstractNumId="0">
+<w:numbering xmlns:wpc="http://schemas.microsoft.com/office/word/2010/wordprocessingCanvas" xmlns:cx="http://schemas.microsoft.com/office/drawing/2014/chartex" xmlns:cx1="http://schemas.microsoft.com/office/drawing/2015/9/8/chartex" xmlns:cx2="http://schemas.microsoft.com/office/drawing/2015/10/21/chartex" xmlns:cx3="http://schemas.microsoft.com/office/drawing/2016/5/9/chartex" xmlns:cx4="http://schemas.microsoft.com/office/drawing/2016/5/10/chartex" xmlns:cx5="http://schemas.microsoft.com/office/drawing/2016/5/11/chartex" xmlns:cx6="http://schemas.microsoft.com/office/drawing/2016/5/12/chartex" xmlns:cx7="http://schemas.microsoft.com/office/drawing/2016/5/13/chartex" xmlns:cx8="http://schemas.microsoft.com/office/drawing/2016/5/14/chartex" xmlns:mc="http://schemas.openxmlformats.org/markup-compatibility/2006" xmlns:aink="http://schemas.microsoft.com/office/drawing/2016/ink" xmlns:am3d="http://schemas.microsoft.com/office/drawing/2017/model3d" xmlns:o="urn:schemas-microsoft-com:office:office" xmlns:oel="http://schemas.microsoft.com/office/2019/extlst" xmlns:r="http://schemas.openxmlformats.org/officeDocument/2006/relationships" xmlns:m="http://schemas.openxmlformats.org/officeDocument/2006/math" xmlns:v="urn:schemas-microsoft-com:vml" xmlns:wp14="http://schemas.microsoft.com/office/word/2010/wordprocessingDrawing" xmlns:wp="http://schemas.openxmlformats.org/drawingml/2006/wordprocessingDrawing" xmlns:w10="urn:schemas-microsoft-com:office:word" xmlns:w="http://schemas.openxmlformats.org/wordprocessingml/2006/main" xmlns:w14="http://schemas.microsoft.com/office/word/2010/wordml" xmlns:w15="http://schemas.microsoft.com/office/word/2012/wordml" xmlns:w16cex="http://schemas.microsoft.com/office/word/2018/wordml/cex" xmlns:w16cid="http://schemas.microsoft.com/office/word/2016/wordml/cid" xmlns:w16="http://schemas.microsoft.com/office/word/2018/wordml" xmlns:w16sdtdh="http://schemas.microsoft.com/office/word/2020/wordml/sdtdatahash" xmlns:w16se="http://schemas.microsoft.com/office/word/2015/wordml/symex" xmlns:wpg="http://schemas.microsoft.com/office/word/2010/wordprocessingGroup" xmlns:wpi="http://schemas.microsoft.com/office/word/2010/wordprocessingInk" xmlns:wne="http://schemas.microsoft.com/office/word/2006/wordml" xmlns:wps="http://schemas.microsoft.com/office/word/2010/wordprocessingShape" mc:Ignorable="w14 w15 w16se w16cid w16 w16cex w16sdtdh wp14">
+  <w:abstractNum w:abstractNumId="0" w15:restartNumberingAfterBreak="0">
     <w:nsid w:val="0E045FA5"/>
     <w:multiLevelType w:val="hybridMultilevel"/>
     <w:tmpl w:val="B6EC189A"/>
@@ -1206,7 +835,7 @@
       </w:pPr>
     </w:lvl>
   </w:abstractNum>
-  <w:abstractNum w:abstractNumId="1">
+  <w:abstractNum w:abstractNumId="1" w15:restartNumberingAfterBreak="0">
     <w:nsid w:val="1EBD7BC3"/>
     <w:multiLevelType w:val="hybridMultilevel"/>
     <w:tmpl w:val="D90C355E"/>
@@ -1319,7 +948,7 @@
       </w:rPr>
     </w:lvl>
   </w:abstractNum>
-  <w:abstractNum w:abstractNumId="2">
+  <w:abstractNum w:abstractNumId="2" w15:restartNumberingAfterBreak="0">
     <w:nsid w:val="22F53780"/>
     <w:multiLevelType w:val="hybridMultilevel"/>
     <w:tmpl w:val="B9466442"/>
@@ -1432,7 +1061,7 @@
       </w:rPr>
     </w:lvl>
   </w:abstractNum>
-  <w:abstractNum w:abstractNumId="3">
+  <w:abstractNum w:abstractNumId="3" w15:restartNumberingAfterBreak="0">
     <w:nsid w:val="29416786"/>
     <w:multiLevelType w:val="hybridMultilevel"/>
     <w:tmpl w:val="464C2996"/>
@@ -1518,7 +1147,7 @@
       </w:pPr>
     </w:lvl>
   </w:abstractNum>
-  <w:abstractNum w:abstractNumId="4">
+  <w:abstractNum w:abstractNumId="4" w15:restartNumberingAfterBreak="0">
     <w:nsid w:val="388159A2"/>
     <w:multiLevelType w:val="hybridMultilevel"/>
     <w:tmpl w:val="9E5CAE2A"/>
@@ -1607,7 +1236,7 @@
       </w:pPr>
     </w:lvl>
   </w:abstractNum>
-  <w:abstractNum w:abstractNumId="5">
+  <w:abstractNum w:abstractNumId="5" w15:restartNumberingAfterBreak="0">
     <w:nsid w:val="634A4DD2"/>
     <w:multiLevelType w:val="hybridMultilevel"/>
     <w:tmpl w:val="E38AA18C"/>
@@ -1720,29 +1349,29 @@
       </w:rPr>
     </w:lvl>
   </w:abstractNum>
-  <w:num w:numId="1">
+  <w:num w:numId="1" w16cid:durableId="1325011929">
     <w:abstractNumId w:val="0"/>
   </w:num>
-  <w:num w:numId="2">
+  <w:num w:numId="2" w16cid:durableId="660087991">
     <w:abstractNumId w:val="4"/>
   </w:num>
-  <w:num w:numId="3">
+  <w:num w:numId="3" w16cid:durableId="424613012">
     <w:abstractNumId w:val="1"/>
   </w:num>
-  <w:num w:numId="4">
+  <w:num w:numId="4" w16cid:durableId="1620405802">
     <w:abstractNumId w:val="3"/>
   </w:num>
-  <w:num w:numId="5">
+  <w:num w:numId="5" w16cid:durableId="1555122983">
     <w:abstractNumId w:val="2"/>
   </w:num>
-  <w:num w:numId="6">
+  <w:num w:numId="6" w16cid:durableId="1772119456">
     <w:abstractNumId w:val="5"/>
   </w:num>
 </w:numbering>
 </file>
 
 <file path=word/styles.xml><?xml version="1.0" encoding="utf-8"?>
-<w:styles xmlns:r="http://schemas.openxmlformats.org/officeDocument/2006/relationships" xmlns:w="http://schemas.openxmlformats.org/wordprocessingml/2006/main">
+<w:styles xmlns:mc="http://schemas.openxmlformats.org/markup-compatibility/2006" xmlns:r="http://schemas.openxmlformats.org/officeDocument/2006/relationships" xmlns:w="http://schemas.openxmlformats.org/wordprocessingml/2006/main" xmlns:w14="http://schemas.microsoft.com/office/word/2010/wordml" xmlns:w15="http://schemas.microsoft.com/office/word/2012/wordml" xmlns:w16cex="http://schemas.microsoft.com/office/word/2018/wordml/cex" xmlns:w16cid="http://schemas.microsoft.com/office/word/2016/wordml/cid" xmlns:w16="http://schemas.microsoft.com/office/word/2018/wordml" xmlns:w16sdtdh="http://schemas.microsoft.com/office/word/2020/wordml/sdtdatahash" xmlns:w16se="http://schemas.microsoft.com/office/word/2015/wordml/symex" mc:Ignorable="w14 w15 w16se w16cid w16 w16cex w16sdtdh">
   <w:docDefaults>
     <w:rPrDefault>
       <w:rPr>
@@ -1758,144 +1387,383 @@
       </w:pPr>
     </w:pPrDefault>
   </w:docDefaults>
-  <w:latentStyles w:defLockedState="0" w:defUIPriority="99" w:defSemiHidden="1" w:defUnhideWhenUsed="1" w:defQFormat="0" w:count="267">
-    <w:lsdException w:name="Normal" w:semiHidden="0" w:uiPriority="0" w:unhideWhenUsed="0" w:qFormat="1"/>
-    <w:lsdException w:name="heading 1" w:semiHidden="0" w:uiPriority="9" w:unhideWhenUsed="0" w:qFormat="1"/>
-    <w:lsdException w:name="heading 2" w:uiPriority="9" w:qFormat="1"/>
-    <w:lsdException w:name="heading 3" w:uiPriority="9" w:qFormat="1"/>
-    <w:lsdException w:name="heading 4" w:uiPriority="9" w:qFormat="1"/>
-    <w:lsdException w:name="heading 5" w:uiPriority="9" w:qFormat="1"/>
-    <w:lsdException w:name="heading 6" w:uiPriority="9" w:qFormat="1"/>
-    <w:lsdException w:name="heading 7" w:uiPriority="9" w:qFormat="1"/>
-    <w:lsdException w:name="heading 8" w:uiPriority="9" w:qFormat="1"/>
-    <w:lsdException w:name="heading 9" w:uiPriority="9" w:qFormat="1"/>
-    <w:lsdException w:name="toc 1" w:uiPriority="39"/>
-    <w:lsdException w:name="toc 2" w:uiPriority="39"/>
-    <w:lsdException w:name="toc 3" w:uiPriority="39"/>
-    <w:lsdException w:name="toc 4" w:uiPriority="39"/>
-    <w:lsdException w:name="toc 5" w:uiPriority="39"/>
-    <w:lsdException w:name="toc 6" w:uiPriority="39"/>
-    <w:lsdException w:name="toc 7" w:uiPriority="39"/>
-    <w:lsdException w:name="toc 8" w:uiPriority="39"/>
-    <w:lsdException w:name="toc 9" w:uiPriority="39"/>
-    <w:lsdException w:name="caption" w:uiPriority="35" w:qFormat="1"/>
-    <w:lsdException w:name="Title" w:semiHidden="0" w:uiPriority="10" w:unhideWhenUsed="0" w:qFormat="1"/>
-    <w:lsdException w:name="Default Paragraph Font" w:uiPriority="1"/>
-    <w:lsdException w:name="Subtitle" w:semiHidden="0" w:uiPriority="11" w:unhideWhenUsed="0" w:qFormat="1"/>
-    <w:lsdException w:name="Strong" w:semiHidden="0" w:uiPriority="22" w:unhideWhenUsed="0" w:qFormat="1"/>
-    <w:lsdException w:name="Emphasis" w:semiHidden="0" w:uiPriority="20" w:unhideWhenUsed="0" w:qFormat="1"/>
-    <w:lsdException w:name="Table Grid" w:semiHidden="0" w:uiPriority="59" w:unhideWhenUsed="0"/>
-    <w:lsdException w:name="Placeholder Text" w:unhideWhenUsed="0"/>
-    <w:lsdException w:name="No Spacing" w:semiHidden="0" w:uiPriority="1" w:unhideWhenUsed="0" w:qFormat="1"/>
-    <w:lsdException w:name="Light Shading" w:semiHidden="0" w:uiPriority="60" w:unhideWhenUsed="0"/>
-    <w:lsdException w:name="Light List" w:semiHidden="0" w:uiPriority="61" w:unhideWhenUsed="0"/>
-    <w:lsdException w:name="Light Grid" w:semiHidden="0" w:uiPriority="62" w:unhideWhenUsed="0"/>
-    <w:lsdException w:name="Medium Shading 1" w:semiHidden="0" w:uiPriority="63" w:unhideWhenUsed="0"/>
-    <w:lsdException w:name="Medium Shading 2" w:semiHidden="0" w:uiPriority="64" w:unhideWhenUsed="0"/>
-    <w:lsdException w:name="Medium List 1" w:semiHidden="0" w:uiPriority="65" w:unhideWhenUsed="0"/>
-    <w:lsdException w:name="Medium List 2" w:semiHidden="0" w:uiPriority="66" w:unhideWhenUsed="0"/>
-    <w:lsdException w:name="Medium Grid 1" w:semiHidden="0" w:uiPriority="67" w:unhideWhenUsed="0"/>
-    <w:lsdException w:name="Medium Grid 2" w:semiHidden="0" w:uiPriority="68" w:unhideWhenUsed="0"/>
-    <w:lsdException w:name="Medium Grid 3" w:semiHidden="0" w:uiPriority="69" w:unhideWhenUsed="0"/>
-    <w:lsdException w:name="Dark List" w:semiHidden="0" w:uiPriority="70" w:unhideWhenUsed="0"/>
-    <w:lsdException w:name="Colorful Shading" w:semiHidden="0" w:uiPriority="71" w:unhideWhenUsed="0"/>
-    <w:lsdException w:name="Colorful List" w:semiHidden="0" w:uiPriority="72" w:unhideWhenUsed="0"/>
-    <w:lsdException w:name="Colorful Grid" w:semiHidden="0" w:uiPriority="73" w:unhideWhenUsed="0"/>
-    <w:lsdException w:name="Light Shading Accent 1" w:semiHidden="0" w:uiPriority="60" w:unhideWhenUsed="0"/>
-    <w:lsdException w:name="Light List Accent 1" w:semiHidden="0" w:uiPriority="61" w:unhideWhenUsed="0"/>
-    <w:lsdException w:name="Light Grid Accent 1" w:semiHidden="0" w:uiPriority="62" w:unhideWhenUsed="0"/>
-    <w:lsdException w:name="Medium Shading 1 Accent 1" w:semiHidden="0" w:uiPriority="63" w:unhideWhenUsed="0"/>
-    <w:lsdException w:name="Medium Shading 2 Accent 1" w:semiHidden="0" w:uiPriority="64" w:unhideWhenUsed="0"/>
-    <w:lsdException w:name="Medium List 1 Accent 1" w:semiHidden="0" w:uiPriority="65" w:unhideWhenUsed="0"/>
-    <w:lsdException w:name="Revision" w:unhideWhenUsed="0"/>
-    <w:lsdException w:name="List Paragraph" w:semiHidden="0" w:uiPriority="34" w:unhideWhenUsed="0" w:qFormat="1"/>
-    <w:lsdException w:name="Quote" w:semiHidden="0" w:uiPriority="29" w:unhideWhenUsed="0" w:qFormat="1"/>
-    <w:lsdException w:name="Intense Quote" w:semiHidden="0" w:uiPriority="30" w:unhideWhenUsed="0" w:qFormat="1"/>
-    <w:lsdException w:name="Medium List 2 Accent 1" w:semiHidden="0" w:uiPriority="66" w:unhideWhenUsed="0"/>
-    <w:lsdException w:name="Medium Grid 1 Accent 1" w:semiHidden="0" w:uiPriority="67" w:unhideWhenUsed="0"/>
-    <w:lsdException w:name="Medium Grid 2 Accent 1" w:semiHidden="0" w:uiPriority="68" w:unhideWhenUsed="0"/>
-    <w:lsdException w:name="Medium Grid 3 Accent 1" w:semiHidden="0" w:uiPriority="69" w:unhideWhenUsed="0"/>
-    <w:lsdException w:name="Dark List Accent 1" w:semiHidden="0" w:uiPriority="70" w:unhideWhenUsed="0"/>
-    <w:lsdException w:name="Colorful Shading Accent 1" w:semiHidden="0" w:uiPriority="71" w:unhideWhenUsed="0"/>
-    <w:lsdException w:name="Colorful List Accent 1" w:semiHidden="0" w:uiPriority="72" w:unhideWhenUsed="0"/>
-    <w:lsdException w:name="Colorful Grid Accent 1" w:semiHidden="0" w:uiPriority="73" w:unhideWhenUsed="0"/>
-    <w:lsdException w:name="Light Shading Accent 2" w:semiHidden="0" w:uiPriority="60" w:unhideWhenUsed="0"/>
-    <w:lsdException w:name="Light List Accent 2" w:semiHidden="0" w:uiPriority="61" w:unhideWhenUsed="0"/>
-    <w:lsdException w:name="Light Grid Accent 2" w:semiHidden="0" w:uiPriority="62" w:unhideWhenUsed="0"/>
-    <w:lsdException w:name="Medium Shading 1 Accent 2" w:semiHidden="0" w:uiPriority="63" w:unhideWhenUsed="0"/>
-    <w:lsdException w:name="Medium Shading 2 Accent 2" w:semiHidden="0" w:uiPriority="64" w:unhideWhenUsed="0"/>
-    <w:lsdException w:name="Medium List 1 Accent 2" w:semiHidden="0" w:uiPriority="65" w:unhideWhenUsed="0"/>
-    <w:lsdException w:name="Medium List 2 Accent 2" w:semiHidden="0" w:uiPriority="66" w:unhideWhenUsed="0"/>
-    <w:lsdException w:name="Medium Grid 1 Accent 2" w:semiHidden="0" w:uiPriority="67" w:unhideWhenUsed="0"/>
-    <w:lsdException w:name="Medium Grid 2 Accent 2" w:semiHidden="0" w:uiPriority="68" w:unhideWhenUsed="0"/>
-    <w:lsdException w:name="Medium Grid 3 Accent 2" w:semiHidden="0" w:uiPriority="69" w:unhideWhenUsed="0"/>
-    <w:lsdException w:name="Dark List Accent 2" w:semiHidden="0" w:uiPriority="70" w:unhideWhenUsed="0"/>
-    <w:lsdException w:name="Colorful Shading Accent 2" w:semiHidden="0" w:uiPriority="71" w:unhideWhenUsed="0"/>
-    <w:lsdException w:name="Colorful List Accent 2" w:semiHidden="0" w:uiPriority="72" w:unhideWhenUsed="0"/>
-    <w:lsdException w:name="Colorful Grid Accent 2" w:semiHidden="0" w:uiPriority="73" w:unhideWhenUsed="0"/>
-    <w:lsdException w:name="Light Shading Accent 3" w:semiHidden="0" w:uiPriority="60" w:unhideWhenUsed="0"/>
-    <w:lsdException w:name="Light List Accent 3" w:semiHidden="0" w:uiPriority="61" w:unhideWhenUsed="0"/>
-    <w:lsdException w:name="Light Grid Accent 3" w:semiHidden="0" w:uiPriority="62" w:unhideWhenUsed="0"/>
-    <w:lsdException w:name="Medium Shading 1 Accent 3" w:semiHidden="0" w:uiPriority="63" w:unhideWhenUsed="0"/>
-    <w:lsdException w:name="Medium Shading 2 Accent 3" w:semiHidden="0" w:uiPriority="64" w:unhideWhenUsed="0"/>
-    <w:lsdException w:name="Medium List 1 Accent 3" w:semiHidden="0" w:uiPriority="65" w:unhideWhenUsed="0"/>
-    <w:lsdException w:name="Medium List 2 Accent 3" w:semiHidden="0" w:uiPriority="66" w:unhideWhenUsed="0"/>
-    <w:lsdException w:name="Medium Grid 1 Accent 3" w:semiHidden="0" w:uiPriority="67" w:unhideWhenUsed="0"/>
-    <w:lsdException w:name="Medium Grid 2 Accent 3" w:semiHidden="0" w:uiPriority="68" w:unhideWhenUsed="0"/>
-    <w:lsdException w:name="Medium Grid 3 Accent 3" w:semiHidden="0" w:uiPriority="69" w:unhideWhenUsed="0"/>
-    <w:lsdException w:name="Dark List Accent 3" w:semiHidden="0" w:uiPriority="70" w:unhideWhenUsed="0"/>
-    <w:lsdException w:name="Colorful Shading Accent 3" w:semiHidden="0" w:uiPriority="71" w:unhideWhenUsed="0"/>
-    <w:lsdException w:name="Colorful List Accent 3" w:semiHidden="0" w:uiPriority="72" w:unhideWhenUsed="0"/>
-    <w:lsdException w:name="Colorful Grid Accent 3" w:semiHidden="0" w:uiPriority="73" w:unhideWhenUsed="0"/>
-    <w:lsdException w:name="Light Shading Accent 4" w:semiHidden="0" w:uiPriority="60" w:unhideWhenUsed="0"/>
-    <w:lsdException w:name="Light List Accent 4" w:semiHidden="0" w:uiPriority="61" w:unhideWhenUsed="0"/>
-    <w:lsdException w:name="Light Grid Accent 4" w:semiHidden="0" w:uiPriority="62" w:unhideWhenUsed="0"/>
-    <w:lsdException w:name="Medium Shading 1 Accent 4" w:semiHidden="0" w:uiPriority="63" w:unhideWhenUsed="0"/>
-    <w:lsdException w:name="Medium Shading 2 Accent 4" w:semiHidden="0" w:uiPriority="64" w:unhideWhenUsed="0"/>
-    <w:lsdException w:name="Medium List 1 Accent 4" w:semiHidden="0" w:uiPriority="65" w:unhideWhenUsed="0"/>
-    <w:lsdException w:name="Medium List 2 Accent 4" w:semiHidden="0" w:uiPriority="66" w:unhideWhenUsed="0"/>
-    <w:lsdException w:name="Medium Grid 1 Accent 4" w:semiHidden="0" w:uiPriority="67" w:unhideWhenUsed="0"/>
-    <w:lsdException w:name="Medium Grid 2 Accent 4" w:semiHidden="0" w:uiPriority="68" w:unhideWhenUsed="0"/>
-    <w:lsdException w:name="Medium Grid 3 Accent 4" w:semiHidden="0" w:uiPriority="69" w:unhideWhenUsed="0"/>
-    <w:lsdException w:name="Dark List Accent 4" w:semiHidden="0" w:uiPriority="70" w:unhideWhenUsed="0"/>
-    <w:lsdException w:name="Colorful Shading Accent 4" w:semiHidden="0" w:uiPriority="71" w:unhideWhenUsed="0"/>
-    <w:lsdException w:name="Colorful List Accent 4" w:semiHidden="0" w:uiPriority="72" w:unhideWhenUsed="0"/>
-    <w:lsdException w:name="Colorful Grid Accent 4" w:semiHidden="0" w:uiPriority="73" w:unhideWhenUsed="0"/>
-    <w:lsdException w:name="Light Shading Accent 5" w:semiHidden="0" w:uiPriority="60" w:unhideWhenUsed="0"/>
-    <w:lsdException w:name="Light List Accent 5" w:semiHidden="0" w:uiPriority="61" w:unhideWhenUsed="0"/>
-    <w:lsdException w:name="Light Grid Accent 5" w:semiHidden="0" w:uiPriority="62" w:unhideWhenUsed="0"/>
-    <w:lsdException w:name="Medium Shading 1 Accent 5" w:semiHidden="0" w:uiPriority="63" w:unhideWhenUsed="0"/>
-    <w:lsdException w:name="Medium Shading 2 Accent 5" w:semiHidden="0" w:uiPriority="64" w:unhideWhenUsed="0"/>
-    <w:lsdException w:name="Medium List 1 Accent 5" w:semiHidden="0" w:uiPriority="65" w:unhideWhenUsed="0"/>
-    <w:lsdException w:name="Medium List 2 Accent 5" w:semiHidden="0" w:uiPriority="66" w:unhideWhenUsed="0"/>
-    <w:lsdException w:name="Medium Grid 1 Accent 5" w:semiHidden="0" w:uiPriority="67" w:unhideWhenUsed="0"/>
-    <w:lsdException w:name="Medium Grid 2 Accent 5" w:semiHidden="0" w:uiPriority="68" w:unhideWhenUsed="0"/>
-    <w:lsdException w:name="Medium Grid 3 Accent 5" w:semiHidden="0" w:uiPriority="69" w:unhideWhenUsed="0"/>
-    <w:lsdException w:name="Dark List Accent 5" w:semiHidden="0" w:uiPriority="70" w:unhideWhenUsed="0"/>
-    <w:lsdException w:name="Colorful Shading Accent 5" w:semiHidden="0" w:uiPriority="71" w:unhideWhenUsed="0"/>
-    <w:lsdException w:name="Colorful List Accent 5" w:semiHidden="0" w:uiPriority="72" w:unhideWhenUsed="0"/>
-    <w:lsdException w:name="Colorful Grid Accent 5" w:semiHidden="0" w:uiPriority="73" w:unhideWhenUsed="0"/>
-    <w:lsdException w:name="Light Shading Accent 6" w:semiHidden="0" w:uiPriority="60" w:unhideWhenUsed="0"/>
-    <w:lsdException w:name="Light List Accent 6" w:semiHidden="0" w:uiPriority="61" w:unhideWhenUsed="0"/>
-    <w:lsdException w:name="Light Grid Accent 6" w:semiHidden="0" w:uiPriority="62" w:unhideWhenUsed="0"/>
-    <w:lsdException w:name="Medium Shading 1 Accent 6" w:semiHidden="0" w:uiPriority="63" w:unhideWhenUsed="0"/>
-    <w:lsdException w:name="Medium Shading 2 Accent 6" w:semiHidden="0" w:uiPriority="64" w:unhideWhenUsed="0"/>
-    <w:lsdException w:name="Medium List 1 Accent 6" w:semiHidden="0" w:uiPriority="65" w:unhideWhenUsed="0"/>
-    <w:lsdException w:name="Medium List 2 Accent 6" w:semiHidden="0" w:uiPriority="66" w:unhideWhenUsed="0"/>
-    <w:lsdException w:name="Medium Grid 1 Accent 6" w:semiHidden="0" w:uiPriority="67" w:unhideWhenUsed="0"/>
-    <w:lsdException w:name="Medium Grid 2 Accent 6" w:semiHidden="0" w:uiPriority="68" w:unhideWhenUsed="0"/>
-    <w:lsdException w:name="Medium Grid 3 Accent 6" w:semiHidden="0" w:uiPriority="69" w:unhideWhenUsed="0"/>
-    <w:lsdException w:name="Dark List Accent 6" w:semiHidden="0" w:uiPriority="70" w:unhideWhenUsed="0"/>
-    <w:lsdException w:name="Colorful Shading Accent 6" w:semiHidden="0" w:uiPriority="71" w:unhideWhenUsed="0"/>
-    <w:lsdException w:name="Colorful List Accent 6" w:semiHidden="0" w:uiPriority="72" w:unhideWhenUsed="0"/>
-    <w:lsdException w:name="Colorful Grid Accent 6" w:semiHidden="0" w:uiPriority="73" w:unhideWhenUsed="0"/>
-    <w:lsdException w:name="Subtle Emphasis" w:semiHidden="0" w:uiPriority="19" w:unhideWhenUsed="0" w:qFormat="1"/>
-    <w:lsdException w:name="Intense Emphasis" w:semiHidden="0" w:uiPriority="21" w:unhideWhenUsed="0" w:qFormat="1"/>
-    <w:lsdException w:name="Subtle Reference" w:semiHidden="0" w:uiPriority="31" w:unhideWhenUsed="0" w:qFormat="1"/>
-    <w:lsdException w:name="Intense Reference" w:semiHidden="0" w:uiPriority="32" w:unhideWhenUsed="0" w:qFormat="1"/>
-    <w:lsdException w:name="Book Title" w:semiHidden="0" w:uiPriority="33" w:unhideWhenUsed="0" w:qFormat="1"/>
-    <w:lsdException w:name="Bibliography" w:uiPriority="37"/>
-    <w:lsdException w:name="TOC Heading" w:uiPriority="39" w:qFormat="1"/>
+  <w:latentStyles w:defLockedState="0" w:defUIPriority="99" w:defSemiHidden="0" w:defUnhideWhenUsed="0" w:defQFormat="0" w:count="376">
+    <w:lsdException w:name="Normal" w:uiPriority="0" w:qFormat="1"/>
+    <w:lsdException w:name="heading 1" w:uiPriority="9" w:qFormat="1"/>
+    <w:lsdException w:name="heading 2" w:semiHidden="1" w:uiPriority="9" w:unhideWhenUsed="1" w:qFormat="1"/>
+    <w:lsdException w:name="heading 3" w:semiHidden="1" w:uiPriority="9" w:unhideWhenUsed="1" w:qFormat="1"/>
+    <w:lsdException w:name="heading 4" w:semiHidden="1" w:uiPriority="9" w:unhideWhenUsed="1" w:qFormat="1"/>
+    <w:lsdException w:name="heading 5" w:semiHidden="1" w:uiPriority="9" w:unhideWhenUsed="1" w:qFormat="1"/>
+    <w:lsdException w:name="heading 6" w:semiHidden="1" w:uiPriority="9" w:unhideWhenUsed="1" w:qFormat="1"/>
+    <w:lsdException w:name="heading 7" w:semiHidden="1" w:uiPriority="9" w:unhideWhenUsed="1" w:qFormat="1"/>
+    <w:lsdException w:name="heading 8" w:semiHidden="1" w:uiPriority="9" w:unhideWhenUsed="1" w:qFormat="1"/>
+    <w:lsdException w:name="heading 9" w:semiHidden="1" w:uiPriority="9" w:unhideWhenUsed="1" w:qFormat="1"/>
+    <w:lsdException w:name="index 1" w:semiHidden="1" w:unhideWhenUsed="1"/>
+    <w:lsdException w:name="index 2" w:semiHidden="1" w:unhideWhenUsed="1"/>
+    <w:lsdException w:name="index 3" w:semiHidden="1" w:unhideWhenUsed="1"/>
+    <w:lsdException w:name="index 4" w:semiHidden="1" w:unhideWhenUsed="1"/>
+    <w:lsdException w:name="index 5" w:semiHidden="1" w:unhideWhenUsed="1"/>
+    <w:lsdException w:name="index 6" w:semiHidden="1" w:unhideWhenUsed="1"/>
+    <w:lsdException w:name="index 7" w:semiHidden="1" w:unhideWhenUsed="1"/>
+    <w:lsdException w:name="index 8" w:semiHidden="1" w:unhideWhenUsed="1"/>
+    <w:lsdException w:name="index 9" w:semiHidden="1" w:unhideWhenUsed="1"/>
+    <w:lsdException w:name="toc 1" w:semiHidden="1" w:uiPriority="39" w:unhideWhenUsed="1"/>
+    <w:lsdException w:name="toc 2" w:semiHidden="1" w:uiPriority="39" w:unhideWhenUsed="1"/>
+    <w:lsdException w:name="toc 3" w:semiHidden="1" w:uiPriority="39" w:unhideWhenUsed="1"/>
+    <w:lsdException w:name="toc 4" w:semiHidden="1" w:uiPriority="39" w:unhideWhenUsed="1"/>
+    <w:lsdException w:name="toc 5" w:semiHidden="1" w:uiPriority="39" w:unhideWhenUsed="1"/>
+    <w:lsdException w:name="toc 6" w:semiHidden="1" w:uiPriority="39" w:unhideWhenUsed="1"/>
+    <w:lsdException w:name="toc 7" w:semiHidden="1" w:uiPriority="39" w:unhideWhenUsed="1"/>
+    <w:lsdException w:name="toc 8" w:semiHidden="1" w:uiPriority="39" w:unhideWhenUsed="1"/>
+    <w:lsdException w:name="toc 9" w:semiHidden="1" w:uiPriority="39" w:unhideWhenUsed="1"/>
+    <w:lsdException w:name="Normal Indent" w:semiHidden="1" w:unhideWhenUsed="1"/>
+    <w:lsdException w:name="footnote text" w:semiHidden="1" w:unhideWhenUsed="1"/>
+    <w:lsdException w:name="annotation text" w:semiHidden="1" w:unhideWhenUsed="1"/>
+    <w:lsdException w:name="header" w:semiHidden="1" w:unhideWhenUsed="1"/>
+    <w:lsdException w:name="footer" w:semiHidden="1" w:unhideWhenUsed="1"/>
+    <w:lsdException w:name="index heading" w:semiHidden="1" w:unhideWhenUsed="1"/>
+    <w:lsdException w:name="caption" w:semiHidden="1" w:uiPriority="35" w:unhideWhenUsed="1" w:qFormat="1"/>
+    <w:lsdException w:name="table of figures" w:semiHidden="1" w:unhideWhenUsed="1"/>
+    <w:lsdException w:name="envelope address" w:semiHidden="1" w:unhideWhenUsed="1"/>
+    <w:lsdException w:name="envelope return" w:semiHidden="1" w:unhideWhenUsed="1"/>
+    <w:lsdException w:name="footnote reference" w:semiHidden="1" w:unhideWhenUsed="1"/>
+    <w:lsdException w:name="annotation reference" w:semiHidden="1" w:unhideWhenUsed="1"/>
+    <w:lsdException w:name="line number" w:semiHidden="1" w:unhideWhenUsed="1"/>
+    <w:lsdException w:name="page number" w:semiHidden="1" w:unhideWhenUsed="1"/>
+    <w:lsdException w:name="endnote reference" w:semiHidden="1" w:unhideWhenUsed="1"/>
+    <w:lsdException w:name="endnote text" w:semiHidden="1" w:unhideWhenUsed="1"/>
+    <w:lsdException w:name="table of authorities" w:semiHidden="1" w:unhideWhenUsed="1"/>
+    <w:lsdException w:name="macro" w:semiHidden="1" w:unhideWhenUsed="1"/>
+    <w:lsdException w:name="toa heading" w:semiHidden="1" w:unhideWhenUsed="1"/>
+    <w:lsdException w:name="List" w:semiHidden="1" w:unhideWhenUsed="1"/>
+    <w:lsdException w:name="List Bullet" w:semiHidden="1" w:unhideWhenUsed="1"/>
+    <w:lsdException w:name="List Number" w:semiHidden="1" w:unhideWhenUsed="1"/>
+    <w:lsdException w:name="List 2" w:semiHidden="1" w:unhideWhenUsed="1"/>
+    <w:lsdException w:name="List 3" w:semiHidden="1" w:unhideWhenUsed="1"/>
+    <w:lsdException w:name="List 4" w:semiHidden="1" w:unhideWhenUsed="1"/>
+    <w:lsdException w:name="List 5" w:semiHidden="1" w:unhideWhenUsed="1"/>
+    <w:lsdException w:name="List Bullet 2" w:semiHidden="1" w:unhideWhenUsed="1"/>
+    <w:lsdException w:name="List Bullet 3" w:semiHidden="1" w:unhideWhenUsed="1"/>
+    <w:lsdException w:name="List Bullet 4" w:semiHidden="1" w:unhideWhenUsed="1"/>
+    <w:lsdException w:name="List Bullet 5" w:semiHidden="1" w:unhideWhenUsed="1"/>
+    <w:lsdException w:name="List Number 2" w:semiHidden="1" w:unhideWhenUsed="1"/>
+    <w:lsdException w:name="List Number 3" w:semiHidden="1" w:unhideWhenUsed="1"/>
+    <w:lsdException w:name="List Number 4" w:semiHidden="1" w:unhideWhenUsed="1"/>
+    <w:lsdException w:name="List Number 5" w:semiHidden="1" w:unhideWhenUsed="1"/>
+    <w:lsdException w:name="Title" w:uiPriority="10" w:qFormat="1"/>
+    <w:lsdException w:name="Closing" w:semiHidden="1" w:unhideWhenUsed="1"/>
+    <w:lsdException w:name="Signature" w:semiHidden="1" w:unhideWhenUsed="1"/>
+    <w:lsdException w:name="Default Paragraph Font" w:semiHidden="1" w:uiPriority="1" w:unhideWhenUsed="1"/>
+    <w:lsdException w:name="Body Text" w:semiHidden="1" w:unhideWhenUsed="1"/>
+    <w:lsdException w:name="Body Text Indent" w:semiHidden="1" w:unhideWhenUsed="1"/>
+    <w:lsdException w:name="List Continue" w:semiHidden="1" w:unhideWhenUsed="1"/>
+    <w:lsdException w:name="List Continue 2" w:semiHidden="1" w:unhideWhenUsed="1"/>
+    <w:lsdException w:name="List Continue 3" w:semiHidden="1" w:unhideWhenUsed="1"/>
+    <w:lsdException w:name="List Continue 4" w:semiHidden="1" w:unhideWhenUsed="1"/>
+    <w:lsdException w:name="List Continue 5" w:semiHidden="1" w:unhideWhenUsed="1"/>
+    <w:lsdException w:name="Message Header" w:semiHidden="1" w:unhideWhenUsed="1"/>
+    <w:lsdException w:name="Subtitle" w:uiPriority="11" w:qFormat="1"/>
+    <w:lsdException w:name="Salutation" w:semiHidden="1" w:unhideWhenUsed="1"/>
+    <w:lsdException w:name="Date" w:semiHidden="1" w:unhideWhenUsed="1"/>
+    <w:lsdException w:name="Body Text First Indent" w:semiHidden="1" w:unhideWhenUsed="1"/>
+    <w:lsdException w:name="Body Text First Indent 2" w:semiHidden="1" w:unhideWhenUsed="1"/>
+    <w:lsdException w:name="Note Heading" w:semiHidden="1" w:unhideWhenUsed="1"/>
+    <w:lsdException w:name="Body Text 2" w:semiHidden="1" w:unhideWhenUsed="1"/>
+    <w:lsdException w:name="Body Text 3" w:semiHidden="1" w:unhideWhenUsed="1"/>
+    <w:lsdException w:name="Body Text Indent 2" w:semiHidden="1" w:unhideWhenUsed="1"/>
+    <w:lsdException w:name="Body Text Indent 3" w:semiHidden="1" w:unhideWhenUsed="1"/>
+    <w:lsdException w:name="Block Text" w:semiHidden="1" w:unhideWhenUsed="1"/>
+    <w:lsdException w:name="Hyperlink" w:semiHidden="1" w:unhideWhenUsed="1"/>
+    <w:lsdException w:name="FollowedHyperlink" w:semiHidden="1" w:unhideWhenUsed="1"/>
+    <w:lsdException w:name="Strong" w:uiPriority="22" w:qFormat="1"/>
+    <w:lsdException w:name="Emphasis" w:uiPriority="20" w:qFormat="1"/>
+    <w:lsdException w:name="Document Map" w:semiHidden="1" w:unhideWhenUsed="1"/>
+    <w:lsdException w:name="Plain Text" w:semiHidden="1" w:unhideWhenUsed="1"/>
+    <w:lsdException w:name="E-mail Signature" w:semiHidden="1" w:unhideWhenUsed="1"/>
+    <w:lsdException w:name="HTML Top of Form" w:semiHidden="1" w:unhideWhenUsed="1"/>
+    <w:lsdException w:name="HTML Bottom of Form" w:semiHidden="1" w:unhideWhenUsed="1"/>
+    <w:lsdException w:name="Normal (Web)" w:semiHidden="1" w:unhideWhenUsed="1"/>
+    <w:lsdException w:name="HTML Acronym" w:semiHidden="1" w:unhideWhenUsed="1"/>
+    <w:lsdException w:name="HTML Address" w:semiHidden="1" w:unhideWhenUsed="1"/>
+    <w:lsdException w:name="HTML Cite" w:semiHidden="1" w:unhideWhenUsed="1"/>
+    <w:lsdException w:name="HTML Code" w:semiHidden="1" w:unhideWhenUsed="1"/>
+    <w:lsdException w:name="HTML Definition" w:semiHidden="1" w:unhideWhenUsed="1"/>
+    <w:lsdException w:name="HTML Keyboard" w:semiHidden="1" w:unhideWhenUsed="1"/>
+    <w:lsdException w:name="HTML Preformatted" w:semiHidden="1" w:unhideWhenUsed="1"/>
+    <w:lsdException w:name="HTML Sample" w:semiHidden="1" w:unhideWhenUsed="1"/>
+    <w:lsdException w:name="HTML Typewriter" w:semiHidden="1" w:unhideWhenUsed="1"/>
+    <w:lsdException w:name="HTML Variable" w:semiHidden="1" w:unhideWhenUsed="1"/>
+    <w:lsdException w:name="Normal Table" w:semiHidden="1" w:unhideWhenUsed="1"/>
+    <w:lsdException w:name="annotation subject" w:semiHidden="1" w:unhideWhenUsed="1"/>
+    <w:lsdException w:name="No List" w:semiHidden="1" w:unhideWhenUsed="1"/>
+    <w:lsdException w:name="Outline List 1" w:semiHidden="1" w:unhideWhenUsed="1"/>
+    <w:lsdException w:name="Outline List 2" w:semiHidden="1" w:unhideWhenUsed="1"/>
+    <w:lsdException w:name="Outline List 3" w:semiHidden="1" w:unhideWhenUsed="1"/>
+    <w:lsdException w:name="Table Simple 1" w:semiHidden="1" w:unhideWhenUsed="1"/>
+    <w:lsdException w:name="Table Simple 2" w:semiHidden="1" w:unhideWhenUsed="1"/>
+    <w:lsdException w:name="Table Simple 3" w:semiHidden="1" w:unhideWhenUsed="1"/>
+    <w:lsdException w:name="Table Classic 1" w:semiHidden="1" w:unhideWhenUsed="1"/>
+    <w:lsdException w:name="Table Classic 2" w:semiHidden="1" w:unhideWhenUsed="1"/>
+    <w:lsdException w:name="Table Classic 3" w:semiHidden="1" w:unhideWhenUsed="1"/>
+    <w:lsdException w:name="Table Classic 4" w:semiHidden="1" w:unhideWhenUsed="1"/>
+    <w:lsdException w:name="Table Colorful 1" w:semiHidden="1" w:unhideWhenUsed="1"/>
+    <w:lsdException w:name="Table Colorful 2" w:semiHidden="1" w:unhideWhenUsed="1"/>
+    <w:lsdException w:name="Table Colorful 3" w:semiHidden="1" w:unhideWhenUsed="1"/>
+    <w:lsdException w:name="Table Columns 1" w:semiHidden="1" w:unhideWhenUsed="1"/>
+    <w:lsdException w:name="Table Columns 2" w:semiHidden="1" w:unhideWhenUsed="1"/>
+    <w:lsdException w:name="Table Columns 3" w:semiHidden="1" w:unhideWhenUsed="1"/>
+    <w:lsdException w:name="Table Columns 4" w:semiHidden="1" w:unhideWhenUsed="1"/>
+    <w:lsdException w:name="Table Columns 5" w:semiHidden="1" w:unhideWhenUsed="1"/>
+    <w:lsdException w:name="Table Grid 1" w:semiHidden="1" w:unhideWhenUsed="1"/>
+    <w:lsdException w:name="Table Grid 2" w:semiHidden="1" w:unhideWhenUsed="1"/>
+    <w:lsdException w:name="Table Grid 3" w:semiHidden="1" w:unhideWhenUsed="1"/>
+    <w:lsdException w:name="Table Grid 4" w:semiHidden="1" w:unhideWhenUsed="1"/>
+    <w:lsdException w:name="Table Grid 5" w:semiHidden="1" w:unhideWhenUsed="1"/>
+    <w:lsdException w:name="Table Grid 6" w:semiHidden="1" w:unhideWhenUsed="1"/>
+    <w:lsdException w:name="Table Grid 7" w:semiHidden="1" w:unhideWhenUsed="1"/>
+    <w:lsdException w:name="Table Grid 8" w:semiHidden="1" w:unhideWhenUsed="1"/>
+    <w:lsdException w:name="Table List 1" w:semiHidden="1" w:unhideWhenUsed="1"/>
+    <w:lsdException w:name="Table List 2" w:semiHidden="1" w:unhideWhenUsed="1"/>
+    <w:lsdException w:name="Table List 3" w:semiHidden="1" w:unhideWhenUsed="1"/>
+    <w:lsdException w:name="Table List 4" w:semiHidden="1" w:unhideWhenUsed="1"/>
+    <w:lsdException w:name="Table List 5" w:semiHidden="1" w:unhideWhenUsed="1"/>
+    <w:lsdException w:name="Table List 6" w:semiHidden="1" w:unhideWhenUsed="1"/>
+    <w:lsdException w:name="Table List 7" w:semiHidden="1" w:unhideWhenUsed="1"/>
+    <w:lsdException w:name="Table List 8" w:semiHidden="1" w:unhideWhenUsed="1"/>
+    <w:lsdException w:name="Table 3D effects 1" w:semiHidden="1" w:unhideWhenUsed="1"/>
+    <w:lsdException w:name="Table 3D effects 2" w:semiHidden="1" w:unhideWhenUsed="1"/>
+    <w:lsdException w:name="Table 3D effects 3" w:semiHidden="1" w:unhideWhenUsed="1"/>
+    <w:lsdException w:name="Table Contemporary" w:semiHidden="1" w:unhideWhenUsed="1"/>
+    <w:lsdException w:name="Table Elegant" w:semiHidden="1" w:unhideWhenUsed="1"/>
+    <w:lsdException w:name="Table Professional" w:semiHidden="1" w:unhideWhenUsed="1"/>
+    <w:lsdException w:name="Table Subtle 1" w:semiHidden="1" w:unhideWhenUsed="1"/>
+    <w:lsdException w:name="Table Subtle 2" w:semiHidden="1" w:unhideWhenUsed="1"/>
+    <w:lsdException w:name="Table Web 1" w:semiHidden="1" w:unhideWhenUsed="1"/>
+    <w:lsdException w:name="Table Web 2" w:semiHidden="1" w:unhideWhenUsed="1"/>
+    <w:lsdException w:name="Table Web 3" w:semiHidden="1" w:unhideWhenUsed="1"/>
+    <w:lsdException w:name="Balloon Text" w:semiHidden="1" w:unhideWhenUsed="1"/>
+    <w:lsdException w:name="Table Grid" w:uiPriority="59"/>
+    <w:lsdException w:name="Table Theme" w:semiHidden="1" w:unhideWhenUsed="1"/>
+    <w:lsdException w:name="Placeholder Text" w:semiHidden="1"/>
+    <w:lsdException w:name="No Spacing" w:uiPriority="1" w:qFormat="1"/>
+    <w:lsdException w:name="Light Shading" w:uiPriority="60"/>
+    <w:lsdException w:name="Light List" w:uiPriority="61"/>
+    <w:lsdException w:name="Light Grid" w:uiPriority="62"/>
+    <w:lsdException w:name="Medium Shading 1" w:uiPriority="63"/>
+    <w:lsdException w:name="Medium Shading 2" w:uiPriority="64"/>
+    <w:lsdException w:name="Medium List 1" w:uiPriority="65"/>
+    <w:lsdException w:name="Medium List 2" w:uiPriority="66"/>
+    <w:lsdException w:name="Medium Grid 1" w:uiPriority="67"/>
+    <w:lsdException w:name="Medium Grid 2" w:uiPriority="68"/>
+    <w:lsdException w:name="Medium Grid 3" w:uiPriority="69"/>
+    <w:lsdException w:name="Dark List" w:uiPriority="70"/>
+    <w:lsdException w:name="Colorful Shading" w:uiPriority="71"/>
+    <w:lsdException w:name="Colorful List" w:uiPriority="72"/>
+    <w:lsdException w:name="Colorful Grid" w:uiPriority="73"/>
+    <w:lsdException w:name="Light Shading Accent 1" w:uiPriority="60"/>
+    <w:lsdException w:name="Light List Accent 1" w:uiPriority="61"/>
+    <w:lsdException w:name="Light Grid Accent 1" w:uiPriority="62"/>
+    <w:lsdException w:name="Medium Shading 1 Accent 1" w:uiPriority="63"/>
+    <w:lsdException w:name="Medium Shading 2 Accent 1" w:uiPriority="64"/>
+    <w:lsdException w:name="Medium List 1 Accent 1" w:uiPriority="65"/>
+    <w:lsdException w:name="Revision" w:semiHidden="1"/>
+    <w:lsdException w:name="List Paragraph" w:uiPriority="34" w:qFormat="1"/>
+    <w:lsdException w:name="Quote" w:uiPriority="29" w:qFormat="1"/>
+    <w:lsdException w:name="Intense Quote" w:uiPriority="30" w:qFormat="1"/>
+    <w:lsdException w:name="Medium List 2 Accent 1" w:uiPriority="66"/>
+    <w:lsdException w:name="Medium Grid 1 Accent 1" w:uiPriority="67"/>
+    <w:lsdException w:name="Medium Grid 2 Accent 1" w:uiPriority="68"/>
+    <w:lsdException w:name="Medium Grid 3 Accent 1" w:uiPriority="69"/>
+    <w:lsdException w:name="Dark List Accent 1" w:uiPriority="70"/>
+    <w:lsdException w:name="Colorful Shading Accent 1" w:uiPriority="71"/>
+    <w:lsdException w:name="Colorful List Accent 1" w:uiPriority="72"/>
+    <w:lsdException w:name="Colorful Grid Accent 1" w:uiPriority="73"/>
+    <w:lsdException w:name="Light Shading Accent 2" w:uiPriority="60"/>
+    <w:lsdException w:name="Light List Accent 2" w:uiPriority="61"/>
+    <w:lsdException w:name="Light Grid Accent 2" w:uiPriority="62"/>
+    <w:lsdException w:name="Medium Shading 1 Accent 2" w:uiPriority="63"/>
+    <w:lsdException w:name="Medium Shading 2 Accent 2" w:uiPriority="64"/>
+    <w:lsdException w:name="Medium List 1 Accent 2" w:uiPriority="65"/>
+    <w:lsdException w:name="Medium List 2 Accent 2" w:uiPriority="66"/>
+    <w:lsdException w:name="Medium Grid 1 Accent 2" w:uiPriority="67"/>
+    <w:lsdException w:name="Medium Grid 2 Accent 2" w:uiPriority="68"/>
+    <w:lsdException w:name="Medium Grid 3 Accent 2" w:uiPriority="69"/>
+    <w:lsdException w:name="Dark List Accent 2" w:uiPriority="70"/>
+    <w:lsdException w:name="Colorful Shading Accent 2" w:uiPriority="71"/>
+    <w:lsdException w:name="Colorful List Accent 2" w:uiPriority="72"/>
+    <w:lsdException w:name="Colorful Grid Accent 2" w:uiPriority="73"/>
+    <w:lsdException w:name="Light Shading Accent 3" w:uiPriority="60"/>
+    <w:lsdException w:name="Light List Accent 3" w:uiPriority="61"/>
+    <w:lsdException w:name="Light Grid Accent 3" w:uiPriority="62"/>
+    <w:lsdException w:name="Medium Shading 1 Accent 3" w:uiPriority="63"/>
+    <w:lsdException w:name="Medium Shading 2 Accent 3" w:uiPriority="64"/>
+    <w:lsdException w:name="Medium List 1 Accent 3" w:uiPriority="65"/>
+    <w:lsdException w:name="Medium List 2 Accent 3" w:uiPriority="66"/>
+    <w:lsdException w:name="Medium Grid 1 Accent 3" w:uiPriority="67"/>
+    <w:lsdException w:name="Medium Grid 2 Accent 3" w:uiPriority="68"/>
+    <w:lsdException w:name="Medium Grid 3 Accent 3" w:uiPriority="69"/>
+    <w:lsdException w:name="Dark List Accent 3" w:uiPriority="70"/>
+    <w:lsdException w:name="Colorful Shading Accent 3" w:uiPriority="71"/>
+    <w:lsdException w:name="Colorful List Accent 3" w:uiPriority="72"/>
+    <w:lsdException w:name="Colorful Grid Accent 3" w:uiPriority="73"/>
+    <w:lsdException w:name="Light Shading Accent 4" w:uiPriority="60"/>
+    <w:lsdException w:name="Light List Accent 4" w:uiPriority="61"/>
+    <w:lsdException w:name="Light Grid Accent 4" w:uiPriority="62"/>
+    <w:lsdException w:name="Medium Shading 1 Accent 4" w:uiPriority="63"/>
+    <w:lsdException w:name="Medium Shading 2 Accent 4" w:uiPriority="64"/>
+    <w:lsdException w:name="Medium List 1 Accent 4" w:uiPriority="65"/>
+    <w:lsdException w:name="Medium List 2 Accent 4" w:uiPriority="66"/>
+    <w:lsdException w:name="Medium Grid 1 Accent 4" w:uiPriority="67"/>
+    <w:lsdException w:name="Medium Grid 2 Accent 4" w:uiPriority="68"/>
+    <w:lsdException w:name="Medium Grid 3 Accent 4" w:uiPriority="69"/>
+    <w:lsdException w:name="Dark List Accent 4" w:uiPriority="70"/>
+    <w:lsdException w:name="Colorful Shading Accent 4" w:uiPriority="71"/>
+    <w:lsdException w:name="Colorful List Accent 4" w:uiPriority="72"/>
+    <w:lsdException w:name="Colorful Grid Accent 4" w:uiPriority="73"/>
+    <w:lsdException w:name="Light Shading Accent 5" w:uiPriority="60"/>
+    <w:lsdException w:name="Light List Accent 5" w:uiPriority="61"/>
+    <w:lsdException w:name="Light Grid Accent 5" w:uiPriority="62"/>
+    <w:lsdException w:name="Medium Shading 1 Accent 5" w:uiPriority="63"/>
+    <w:lsdException w:name="Medium Shading 2 Accent 5" w:uiPriority="64"/>
+    <w:lsdException w:name="Medium List 1 Accent 5" w:uiPriority="65"/>
+    <w:lsdException w:name="Medium List 2 Accent 5" w:uiPriority="66"/>
+    <w:lsdException w:name="Medium Grid 1 Accent 5" w:uiPriority="67"/>
+    <w:lsdException w:name="Medium Grid 2 Accent 5" w:uiPriority="68"/>
+    <w:lsdException w:name="Medium Grid 3 Accent 5" w:uiPriority="69"/>
+    <w:lsdException w:name="Dark List Accent 5" w:uiPriority="70"/>
+    <w:lsdException w:name="Colorful Shading Accent 5" w:uiPriority="71"/>
+    <w:lsdException w:name="Colorful List Accent 5" w:uiPriority="72"/>
+    <w:lsdException w:name="Colorful Grid Accent 5" w:uiPriority="73"/>
+    <w:lsdException w:name="Light Shading Accent 6" w:uiPriority="60"/>
+    <w:lsdException w:name="Light List Accent 6" w:uiPriority="61"/>
+    <w:lsdException w:name="Light Grid Accent 6" w:uiPriority="62"/>
+    <w:lsdException w:name="Medium Shading 1 Accent 6" w:uiPriority="63"/>
+    <w:lsdException w:name="Medium Shading 2 Accent 6" w:uiPriority="64"/>
+    <w:lsdException w:name="Medium List 1 Accent 6" w:uiPriority="65"/>
+    <w:lsdException w:name="Medium List 2 Accent 6" w:uiPriority="66"/>
+    <w:lsdException w:name="Medium Grid 1 Accent 6" w:uiPriority="67"/>
+    <w:lsdException w:name="Medium Grid 2 Accent 6" w:uiPriority="68"/>
+    <w:lsdException w:name="Medium Grid 3 Accent 6" w:uiPriority="69"/>
+    <w:lsdException w:name="Dark List Accent 6" w:uiPriority="70"/>
+    <w:lsdException w:name="Colorful Shading Accent 6" w:uiPriority="71"/>
+    <w:lsdException w:name="Colorful List Accent 6" w:uiPriority="72"/>
+    <w:lsdException w:name="Colorful Grid Accent 6" w:uiPriority="73"/>
+    <w:lsdException w:name="Subtle Emphasis" w:uiPriority="19" w:qFormat="1"/>
+    <w:lsdException w:name="Intense Emphasis" w:uiPriority="21" w:qFormat="1"/>
+    <w:lsdException w:name="Subtle Reference" w:uiPriority="31" w:qFormat="1"/>
+    <w:lsdException w:name="Intense Reference" w:uiPriority="32" w:qFormat="1"/>
+    <w:lsdException w:name="Book Title" w:uiPriority="33" w:qFormat="1"/>
+    <w:lsdException w:name="Bibliography" w:semiHidden="1" w:uiPriority="37" w:unhideWhenUsed="1"/>
+    <w:lsdException w:name="TOC Heading" w:semiHidden="1" w:uiPriority="39" w:unhideWhenUsed="1" w:qFormat="1"/>
+    <w:lsdException w:name="Plain Table 1" w:uiPriority="41"/>
+    <w:lsdException w:name="Plain Table 2" w:uiPriority="42"/>
+    <w:lsdException w:name="Plain Table 3" w:uiPriority="43"/>
+    <w:lsdException w:name="Plain Table 4" w:uiPriority="44"/>
+    <w:lsdException w:name="Plain Table 5" w:uiPriority="45"/>
+    <w:lsdException w:name="Grid Table Light" w:uiPriority="40"/>
+    <w:lsdException w:name="Grid Table 1 Light" w:uiPriority="46"/>
+    <w:lsdException w:name="Grid Table 2" w:uiPriority="47"/>
+    <w:lsdException w:name="Grid Table 3" w:uiPriority="48"/>
+    <w:lsdException w:name="Grid Table 4" w:uiPriority="49"/>
+    <w:lsdException w:name="Grid Table 5 Dark" w:uiPriority="50"/>
+    <w:lsdException w:name="Grid Table 6 Colorful" w:uiPriority="51"/>
+    <w:lsdException w:name="Grid Table 7 Colorful" w:uiPriority="52"/>
+    <w:lsdException w:name="Grid Table 1 Light Accent 1" w:uiPriority="46"/>
+    <w:lsdException w:name="Grid Table 2 Accent 1" w:uiPriority="47"/>
+    <w:lsdException w:name="Grid Table 3 Accent 1" w:uiPriority="48"/>
+    <w:lsdException w:name="Grid Table 4 Accent 1" w:uiPriority="49"/>
+    <w:lsdException w:name="Grid Table 5 Dark Accent 1" w:uiPriority="50"/>
+    <w:lsdException w:name="Grid Table 6 Colorful Accent 1" w:uiPriority="51"/>
+    <w:lsdException w:name="Grid Table 7 Colorful Accent 1" w:uiPriority="52"/>
+    <w:lsdException w:name="Grid Table 1 Light Accent 2" w:uiPriority="46"/>
+    <w:lsdException w:name="Grid Table 2 Accent 2" w:uiPriority="47"/>
+    <w:lsdException w:name="Grid Table 3 Accent 2" w:uiPriority="48"/>
+    <w:lsdException w:name="Grid Table 4 Accent 2" w:uiPriority="49"/>
+    <w:lsdException w:name="Grid Table 5 Dark Accent 2" w:uiPriority="50"/>
+    <w:lsdException w:name="Grid Table 6 Colorful Accent 2" w:uiPriority="51"/>
+    <w:lsdException w:name="Grid Table 7 Colorful Accent 2" w:uiPriority="52"/>
+    <w:lsdException w:name="Grid Table 1 Light Accent 3" w:uiPriority="46"/>
+    <w:lsdException w:name="Grid Table 2 Accent 3" w:uiPriority="47"/>
+    <w:lsdException w:name="Grid Table 3 Accent 3" w:uiPriority="48"/>
+    <w:lsdException w:name="Grid Table 4 Accent 3" w:uiPriority="49"/>
+    <w:lsdException w:name="Grid Table 5 Dark Accent 3" w:uiPriority="50"/>
+    <w:lsdException w:name="Grid Table 6 Colorful Accent 3" w:uiPriority="51"/>
+    <w:lsdException w:name="Grid Table 7 Colorful Accent 3" w:uiPriority="52"/>
+    <w:lsdException w:name="Grid Table 1 Light Accent 4" w:uiPriority="46"/>
+    <w:lsdException w:name="Grid Table 2 Accent 4" w:uiPriority="47"/>
+    <w:lsdException w:name="Grid Table 3 Accent 4" w:uiPriority="48"/>
+    <w:lsdException w:name="Grid Table 4 Accent 4" w:uiPriority="49"/>
+    <w:lsdException w:name="Grid Table 5 Dark Accent 4" w:uiPriority="50"/>
+    <w:lsdException w:name="Grid Table 6 Colorful Accent 4" w:uiPriority="51"/>
+    <w:lsdException w:name="Grid Table 7 Colorful Accent 4" w:uiPriority="52"/>
+    <w:lsdException w:name="Grid Table 1 Light Accent 5" w:uiPriority="46"/>
+    <w:lsdException w:name="Grid Table 2 Accent 5" w:uiPriority="47"/>
+    <w:lsdException w:name="Grid Table 3 Accent 5" w:uiPriority="48"/>
+    <w:lsdException w:name="Grid Table 4 Accent 5" w:uiPriority="49"/>
+    <w:lsdException w:name="Grid Table 5 Dark Accent 5" w:uiPriority="50"/>
+    <w:lsdException w:name="Grid Table 6 Colorful Accent 5" w:uiPriority="51"/>
+    <w:lsdException w:name="Grid Table 7 Colorful Accent 5" w:uiPriority="52"/>
+    <w:lsdException w:name="Grid Table 1 Light Accent 6" w:uiPriority="46"/>
+    <w:lsdException w:name="Grid Table 2 Accent 6" w:uiPriority="47"/>
+    <w:lsdException w:name="Grid Table 3 Accent 6" w:uiPriority="48"/>
+    <w:lsdException w:name="Grid Table 4 Accent 6" w:uiPriority="49"/>
+    <w:lsdException w:name="Grid Table 5 Dark Accent 6" w:uiPriority="50"/>
+    <w:lsdException w:name="Grid Table 6 Colorful Accent 6" w:uiPriority="51"/>
+    <w:lsdException w:name="Grid Table 7 Colorful Accent 6" w:uiPriority="52"/>
+    <w:lsdException w:name="List Table 1 Light" w:uiPriority="46"/>
+    <w:lsdException w:name="List Table 2" w:uiPriority="47"/>
+    <w:lsdException w:name="List Table 3" w:uiPriority="48"/>
+    <w:lsdException w:name="List Table 4" w:uiPriority="49"/>
+    <w:lsdException w:name="List Table 5 Dark" w:uiPriority="50"/>
+    <w:lsdException w:name="List Table 6 Colorful" w:uiPriority="51"/>
+    <w:lsdException w:name="List Table 7 Colorful" w:uiPriority="52"/>
+    <w:lsdException w:name="List Table 1 Light Accent 1" w:uiPriority="46"/>
+    <w:lsdException w:name="List Table 2 Accent 1" w:uiPriority="47"/>
+    <w:lsdException w:name="List Table 3 Accent 1" w:uiPriority="48"/>
+    <w:lsdException w:name="List Table 4 Accent 1" w:uiPriority="49"/>
+    <w:lsdException w:name="List Table 5 Dark Accent 1" w:uiPriority="50"/>
+    <w:lsdException w:name="List Table 6 Colorful Accent 1" w:uiPriority="51"/>
+    <w:lsdException w:name="List Table 7 Colorful Accent 1" w:uiPriority="52"/>
+    <w:lsdException w:name="List Table 1 Light Accent 2" w:uiPriority="46"/>
+    <w:lsdException w:name="List Table 2 Accent 2" w:uiPriority="47"/>
+    <w:lsdException w:name="List Table 3 Accent 2" w:uiPriority="48"/>
+    <w:lsdException w:name="List Table 4 Accent 2" w:uiPriority="49"/>
+    <w:lsdException w:name="List Table 5 Dark Accent 2" w:uiPriority="50"/>
+    <w:lsdException w:name="List Table 6 Colorful Accent 2" w:uiPriority="51"/>
+    <w:lsdException w:name="List Table 7 Colorful Accent 2" w:uiPriority="52"/>
+    <w:lsdException w:name="List Table 1 Light Accent 3" w:uiPriority="46"/>
+    <w:lsdException w:name="List Table 2 Accent 3" w:uiPriority="47"/>
+    <w:lsdException w:name="List Table 3 Accent 3" w:uiPriority="48"/>
+    <w:lsdException w:name="List Table 4 Accent 3" w:uiPriority="49"/>
+    <w:lsdException w:name="List Table 5 Dark Accent 3" w:uiPriority="50"/>
+    <w:lsdException w:name="List Table 6 Colorful Accent 3" w:uiPriority="51"/>
+    <w:lsdException w:name="List Table 7 Colorful Accent 3" w:uiPriority="52"/>
+    <w:lsdException w:name="List Table 1 Light Accent 4" w:uiPriority="46"/>
+    <w:lsdException w:name="List Table 2 Accent 4" w:uiPriority="47"/>
+    <w:lsdException w:name="List Table 3 Accent 4" w:uiPriority="48"/>
+    <w:lsdException w:name="List Table 4 Accent 4" w:uiPriority="49"/>
+    <w:lsdException w:name="List Table 5 Dark Accent 4" w:uiPriority="50"/>
+    <w:lsdException w:name="List Table 6 Colorful Accent 4" w:uiPriority="51"/>
+    <w:lsdException w:name="List Table 7 Colorful Accent 4" w:uiPriority="52"/>
+    <w:lsdException w:name="List Table 1 Light Accent 5" w:uiPriority="46"/>
+    <w:lsdException w:name="List Table 2 Accent 5" w:uiPriority="47"/>
+    <w:lsdException w:name="List Table 3 Accent 5" w:uiPriority="48"/>
+    <w:lsdException w:name="List Table 4 Accent 5" w:uiPriority="49"/>
+    <w:lsdException w:name="List Table 5 Dark Accent 5" w:uiPriority="50"/>
+    <w:lsdException w:name="List Table 6 Colorful Accent 5" w:uiPriority="51"/>
+    <w:lsdException w:name="List Table 7 Colorful Accent 5" w:uiPriority="52"/>
+    <w:lsdException w:name="List Table 1 Light Accent 6" w:uiPriority="46"/>
+    <w:lsdException w:name="List Table 2 Accent 6" w:uiPriority="47"/>
+    <w:lsdException w:name="List Table 3 Accent 6" w:uiPriority="48"/>
+    <w:lsdException w:name="List Table 4 Accent 6" w:uiPriority="49"/>
+    <w:lsdException w:name="List Table 5 Dark Accent 6" w:uiPriority="50"/>
+    <w:lsdException w:name="List Table 6 Colorful Accent 6" w:uiPriority="51"/>
+    <w:lsdException w:name="List Table 7 Colorful Accent 6" w:uiPriority="52"/>
+    <w:lsdException w:name="Mention" w:semiHidden="1" w:unhideWhenUsed="1"/>
+    <w:lsdException w:name="Smart Hyperlink" w:semiHidden="1" w:unhideWhenUsed="1"/>
+    <w:lsdException w:name="Hashtag" w:semiHidden="1" w:unhideWhenUsed="1"/>
+    <w:lsdException w:name="Unresolved Mention" w:semiHidden="1" w:unhideWhenUsed="1"/>
+    <w:lsdException w:name="Smart Link" w:semiHidden="1" w:unhideWhenUsed="1"/>
   </w:latentStyles>
   <w:style w:type="paragraph" w:default="1" w:styleId="Normal">
     <w:name w:val="Normal"/>
@@ -1934,7 +1802,6 @@
     <w:uiPriority w:val="99"/>
     <w:semiHidden/>
     <w:unhideWhenUsed/>
-    <w:qFormat/>
     <w:tblPr>
       <w:tblInd w:w="0" w:type="dxa"/>
       <w:tblCellMar>

</xml_diff>